<commit_message>
Update on Doc Folder
</commit_message>
<xml_diff>
--- a/doc/How to use.docx
+++ b/doc/How to use.docx
@@ -4,18 +4,39 @@
   <w:body>
     <w:p>
       <w:pPr>
-        <w:rPr>
-          <w:b/>
-          <w:bCs/>
-        </w:rPr>
-      </w:pPr>
-      <w:r>
-        <w:rPr>
-          <w:b/>
-          <w:bCs/>
-        </w:rPr>
-        <w:t xml:space="preserve">Step One: </w:t>
-      </w:r>
+        <w:jc w:val="center"/>
+        <w:rPr>
+          <w:b/>
+          <w:bCs/>
+          <w:sz w:val="44"/>
+          <w:szCs w:val="44"/>
+        </w:rPr>
+      </w:pPr>
+      <w:r>
+        <w:rPr>
+          <w:b/>
+          <w:bCs/>
+          <w:sz w:val="44"/>
+          <w:szCs w:val="44"/>
+        </w:rPr>
+        <w:t>HELP SECTION</w:t>
+      </w:r>
+    </w:p>
+    <w:p>
+      <w:pPr>
+        <w:rPr>
+          <w:b/>
+          <w:bCs/>
+        </w:rPr>
+      </w:pPr>
+    </w:p>
+    <w:p>
+      <w:pPr>
+        <w:rPr>
+          <w:b/>
+          <w:bCs/>
+        </w:rPr>
+      </w:pPr>
       <w:r>
         <w:rPr>
           <w:b/>
@@ -89,13 +110,323 @@
         <mc:AlternateContent>
           <mc:Choice Requires="wps">
             <w:drawing>
-              <wp:anchor distT="0" distB="0" distL="114300" distR="114300" simplePos="0" relativeHeight="251671552" behindDoc="0" locked="0" layoutInCell="1" allowOverlap="1" wp14:anchorId="787F0481" wp14:editId="6F42E2CB">
+              <wp:anchor distT="0" distB="0" distL="114300" distR="114300" simplePos="0" relativeHeight="251672576" behindDoc="0" locked="0" layoutInCell="1" allowOverlap="1" wp14:anchorId="09486AEA" wp14:editId="673C325F">
                 <wp:simplePos x="0" y="0"/>
                 <wp:positionH relativeFrom="column">
-                  <wp:posOffset>3092605</wp:posOffset>
+                  <wp:posOffset>2881745</wp:posOffset>
                 </wp:positionH>
                 <wp:positionV relativeFrom="paragraph">
-                  <wp:posOffset>1084580</wp:posOffset>
+                  <wp:posOffset>1499639</wp:posOffset>
+                </wp:positionV>
+                <wp:extent cx="259715" cy="249382"/>
+                <wp:effectExtent l="0" t="0" r="6985" b="17780"/>
+                <wp:wrapNone/>
+                <wp:docPr id="27" name="Text Box 27"/>
+                <wp:cNvGraphicFramePr/>
+                <a:graphic xmlns:a="http://schemas.openxmlformats.org/drawingml/2006/main">
+                  <a:graphicData uri="http://schemas.microsoft.com/office/word/2010/wordprocessingShape">
+                    <wps:wsp>
+                      <wps:cNvSpPr txBox="1"/>
+                      <wps:spPr>
+                        <a:xfrm>
+                          <a:off x="0" y="0"/>
+                          <a:ext cx="259715" cy="249382"/>
+                        </a:xfrm>
+                        <a:prstGeom prst="rect">
+                          <a:avLst/>
+                        </a:prstGeom>
+                        <a:solidFill>
+                          <a:schemeClr val="lt1"/>
+                        </a:solidFill>
+                        <a:ln w="6350">
+                          <a:solidFill>
+                            <a:prstClr val="black"/>
+                          </a:solidFill>
+                        </a:ln>
+                      </wps:spPr>
+                      <wps:txbx>
+                        <w:txbxContent>
+                          <w:p>
+                            <w:r>
+                              <w:t>2</w:t>
+                            </w:r>
+                          </w:p>
+                        </w:txbxContent>
+                      </wps:txbx>
+                      <wps:bodyPr rot="0" spcFirstLastPara="0" vertOverflow="overflow" horzOverflow="overflow" vert="horz" wrap="square" lIns="91440" tIns="45720" rIns="91440" bIns="45720" numCol="1" spcCol="0" rtlCol="0" fromWordArt="0" anchor="t" anchorCtr="0" forceAA="0" compatLnSpc="1">
+                        <a:prstTxWarp prst="textNoShape">
+                          <a:avLst/>
+                        </a:prstTxWarp>
+                        <a:noAutofit/>
+                      </wps:bodyPr>
+                    </wps:wsp>
+                  </a:graphicData>
+                </a:graphic>
+                <wp14:sizeRelH relativeFrom="margin">
+                  <wp14:pctWidth>0</wp14:pctWidth>
+                </wp14:sizeRelH>
+                <wp14:sizeRelV relativeFrom="margin">
+                  <wp14:pctHeight>0</wp14:pctHeight>
+                </wp14:sizeRelV>
+              </wp:anchor>
+            </w:drawing>
+          </mc:Choice>
+          <mc:Fallback>
+            <w:pict>
+              <v:shapetype w14:anchorId="09486AEA" id="_x0000_t202" coordsize="21600,21600" o:spt="202" path="m,l,21600r21600,l21600,xe">
+                <v:stroke joinstyle="miter"/>
+                <v:path gradientshapeok="t" o:connecttype="rect"/>
+              </v:shapetype>
+              <v:shape id="Text Box 27" o:spid="_x0000_s1026" type="#_x0000_t202" style="position:absolute;margin-left:226.9pt;margin-top:118.1pt;width:20.45pt;height:19.65pt;z-index:251672576;visibility:visible;mso-wrap-style:square;mso-width-percent:0;mso-height-percent:0;mso-wrap-distance-left:9pt;mso-wrap-distance-top:0;mso-wrap-distance-right:9pt;mso-wrap-distance-bottom:0;mso-position-horizontal:absolute;mso-position-horizontal-relative:text;mso-position-vertical:absolute;mso-position-vertical-relative:text;mso-width-percent:0;mso-height-percent:0;mso-width-relative:margin;mso-height-relative:margin;v-text-anchor:top" o:gfxdata="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" fillcolor="white [3201]" strokeweight=".5pt">
+                <v:textbox>
+                  <w:txbxContent>
+                    <w:p>
+                      <w:r>
+                        <w:t>2</w:t>
+                      </w:r>
+                    </w:p>
+                  </w:txbxContent>
+                </v:textbox>
+              </v:shape>
+            </w:pict>
+          </mc:Fallback>
+        </mc:AlternateContent>
+      </w:r>
+      <w:r>
+        <w:rPr>
+          <w:noProof/>
+        </w:rPr>
+        <mc:AlternateContent>
+          <mc:Choice Requires="wps">
+            <w:drawing>
+              <wp:anchor distT="0" distB="0" distL="114300" distR="114300" simplePos="0" relativeHeight="251673600" behindDoc="0" locked="0" layoutInCell="1" allowOverlap="1" wp14:anchorId="0AC1D0DC" wp14:editId="450C32A2">
+                <wp:simplePos x="0" y="0"/>
+                <wp:positionH relativeFrom="column">
+                  <wp:posOffset>2883996</wp:posOffset>
+                </wp:positionH>
+                <wp:positionV relativeFrom="paragraph">
+                  <wp:posOffset>1900382</wp:posOffset>
+                </wp:positionV>
+                <wp:extent cx="260195" cy="289931"/>
+                <wp:effectExtent l="0" t="0" r="6985" b="15240"/>
+                <wp:wrapNone/>
+                <wp:docPr id="30" name="Text Box 30"/>
+                <wp:cNvGraphicFramePr/>
+                <a:graphic xmlns:a="http://schemas.openxmlformats.org/drawingml/2006/main">
+                  <a:graphicData uri="http://schemas.microsoft.com/office/word/2010/wordprocessingShape">
+                    <wps:wsp>
+                      <wps:cNvSpPr txBox="1"/>
+                      <wps:spPr>
+                        <a:xfrm>
+                          <a:off x="0" y="0"/>
+                          <a:ext cx="260195" cy="289931"/>
+                        </a:xfrm>
+                        <a:prstGeom prst="rect">
+                          <a:avLst/>
+                        </a:prstGeom>
+                        <a:solidFill>
+                          <a:schemeClr val="lt1"/>
+                        </a:solidFill>
+                        <a:ln w="6350">
+                          <a:solidFill>
+                            <a:prstClr val="black"/>
+                          </a:solidFill>
+                        </a:ln>
+                      </wps:spPr>
+                      <wps:txbx>
+                        <w:txbxContent>
+                          <w:p>
+                            <w:r>
+                              <w:t>3</w:t>
+                            </w:r>
+                          </w:p>
+                        </w:txbxContent>
+                      </wps:txbx>
+                      <wps:bodyPr rot="0" spcFirstLastPara="0" vertOverflow="overflow" horzOverflow="overflow" vert="horz" wrap="square" lIns="91440" tIns="45720" rIns="91440" bIns="45720" numCol="1" spcCol="0" rtlCol="0" fromWordArt="0" anchor="t" anchorCtr="0" forceAA="0" compatLnSpc="1">
+                        <a:prstTxWarp prst="textNoShape">
+                          <a:avLst/>
+                        </a:prstTxWarp>
+                        <a:noAutofit/>
+                      </wps:bodyPr>
+                    </wps:wsp>
+                  </a:graphicData>
+                </a:graphic>
+                <wp14:sizeRelH relativeFrom="margin">
+                  <wp14:pctWidth>0</wp14:pctWidth>
+                </wp14:sizeRelH>
+                <wp14:sizeRelV relativeFrom="margin">
+                  <wp14:pctHeight>0</wp14:pctHeight>
+                </wp14:sizeRelV>
+              </wp:anchor>
+            </w:drawing>
+          </mc:Choice>
+          <mc:Fallback>
+            <w:pict>
+              <v:shape w14:anchorId="0AC1D0DC" id="Text Box 30" o:spid="_x0000_s1027" type="#_x0000_t202" style="position:absolute;margin-left:227.1pt;margin-top:149.65pt;width:20.5pt;height:22.85pt;z-index:251673600;visibility:visible;mso-wrap-style:square;mso-width-percent:0;mso-height-percent:0;mso-wrap-distance-left:9pt;mso-wrap-distance-top:0;mso-wrap-distance-right:9pt;mso-wrap-distance-bottom:0;mso-position-horizontal:absolute;mso-position-horizontal-relative:text;mso-position-vertical:absolute;mso-position-vertical-relative:text;mso-width-percent:0;mso-height-percent:0;mso-width-relative:margin;mso-height-relative:margin;v-text-anchor:top" o:gfxdata="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" fillcolor="white [3201]" strokeweight=".5pt">
+                <v:textbox>
+                  <w:txbxContent>
+                    <w:p>
+                      <w:r>
+                        <w:t>3</w:t>
+                      </w:r>
+                    </w:p>
+                  </w:txbxContent>
+                </v:textbox>
+              </v:shape>
+            </w:pict>
+          </mc:Fallback>
+        </mc:AlternateContent>
+      </w:r>
+      <w:r>
+        <w:rPr>
+          <w:noProof/>
+        </w:rPr>
+        <mc:AlternateContent>
+          <mc:Choice Requires="wps">
+            <w:drawing>
+              <wp:anchor distT="0" distB="0" distL="114300" distR="114300" simplePos="0" relativeHeight="251664384" behindDoc="0" locked="0" layoutInCell="1" allowOverlap="1" wp14:anchorId="79E6EEC1" wp14:editId="143CFB81">
+                <wp:simplePos x="0" y="0"/>
+                <wp:positionH relativeFrom="column">
+                  <wp:posOffset>2154555</wp:posOffset>
+                </wp:positionH>
+                <wp:positionV relativeFrom="paragraph">
+                  <wp:posOffset>2010006</wp:posOffset>
+                </wp:positionV>
+                <wp:extent cx="668980" cy="0"/>
+                <wp:effectExtent l="0" t="50800" r="0" b="76200"/>
+                <wp:wrapNone/>
+                <wp:docPr id="22" name="Straight Arrow Connector 22"/>
+                <wp:cNvGraphicFramePr/>
+                <a:graphic xmlns:a="http://schemas.openxmlformats.org/drawingml/2006/main">
+                  <a:graphicData uri="http://schemas.microsoft.com/office/word/2010/wordprocessingShape">
+                    <wps:wsp>
+                      <wps:cNvCnPr/>
+                      <wps:spPr>
+                        <a:xfrm flipH="1">
+                          <a:off x="0" y="0"/>
+                          <a:ext cx="668980" cy="0"/>
+                        </a:xfrm>
+                        <a:prstGeom prst="straightConnector1">
+                          <a:avLst/>
+                        </a:prstGeom>
+                        <a:ln>
+                          <a:tailEnd type="triangle"/>
+                        </a:ln>
+                      </wps:spPr>
+                      <wps:style>
+                        <a:lnRef idx="1">
+                          <a:schemeClr val="accent1"/>
+                        </a:lnRef>
+                        <a:fillRef idx="0">
+                          <a:schemeClr val="accent1"/>
+                        </a:fillRef>
+                        <a:effectRef idx="0">
+                          <a:schemeClr val="accent1"/>
+                        </a:effectRef>
+                        <a:fontRef idx="minor">
+                          <a:schemeClr val="tx1"/>
+                        </a:fontRef>
+                      </wps:style>
+                      <wps:bodyPr/>
+                    </wps:wsp>
+                  </a:graphicData>
+                </a:graphic>
+              </wp:anchor>
+            </w:drawing>
+          </mc:Choice>
+          <mc:Fallback>
+            <w:pict>
+              <v:shapetype w14:anchorId="180FBE82" id="_x0000_t32" coordsize="21600,21600" o:spt="32" o:oned="t" path="m,l21600,21600e" filled="f">
+                <v:path arrowok="t" fillok="f" o:connecttype="none"/>
+                <o:lock v:ext="edit" shapetype="t"/>
+              </v:shapetype>
+              <v:shape id="Straight Arrow Connector 22" o:spid="_x0000_s1026" type="#_x0000_t32" style="position:absolute;margin-left:169.65pt;margin-top:158.25pt;width:52.7pt;height:0;flip:x;z-index:251664384;visibility:visible;mso-wrap-style:square;mso-wrap-distance-left:9pt;mso-wrap-distance-top:0;mso-wrap-distance-right:9pt;mso-wrap-distance-bottom:0;mso-position-horizontal:absolute;mso-position-horizontal-relative:text;mso-position-vertical:absolute;mso-position-vertical-relative:text" o:gfxdata="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" strokecolor="#4472c4 [3204]" strokeweight=".5pt">
+                <v:stroke endarrow="block" joinstyle="miter"/>
+              </v:shape>
+            </w:pict>
+          </mc:Fallback>
+        </mc:AlternateContent>
+      </w:r>
+      <w:r>
+        <w:rPr>
+          <w:noProof/>
+        </w:rPr>
+        <mc:AlternateContent>
+          <mc:Choice Requires="wps">
+            <w:drawing>
+              <wp:anchor distT="0" distB="0" distL="114300" distR="114300" simplePos="0" relativeHeight="251662336" behindDoc="0" locked="0" layoutInCell="1" allowOverlap="1" wp14:anchorId="36810420" wp14:editId="2B232493">
+                <wp:simplePos x="0" y="0"/>
+                <wp:positionH relativeFrom="column">
+                  <wp:posOffset>2154555</wp:posOffset>
+                </wp:positionH>
+                <wp:positionV relativeFrom="paragraph">
+                  <wp:posOffset>1643034</wp:posOffset>
+                </wp:positionV>
+                <wp:extent cx="637540" cy="0"/>
+                <wp:effectExtent l="0" t="50800" r="0" b="76200"/>
+                <wp:wrapNone/>
+                <wp:docPr id="20" name="Straight Arrow Connector 20"/>
+                <wp:cNvGraphicFramePr/>
+                <a:graphic xmlns:a="http://schemas.openxmlformats.org/drawingml/2006/main">
+                  <a:graphicData uri="http://schemas.microsoft.com/office/word/2010/wordprocessingShape">
+                    <wps:wsp>
+                      <wps:cNvCnPr/>
+                      <wps:spPr>
+                        <a:xfrm flipH="1">
+                          <a:off x="0" y="0"/>
+                          <a:ext cx="637540" cy="0"/>
+                        </a:xfrm>
+                        <a:prstGeom prst="straightConnector1">
+                          <a:avLst/>
+                        </a:prstGeom>
+                        <a:ln>
+                          <a:tailEnd type="triangle"/>
+                        </a:ln>
+                      </wps:spPr>
+                      <wps:style>
+                        <a:lnRef idx="1">
+                          <a:schemeClr val="accent1"/>
+                        </a:lnRef>
+                        <a:fillRef idx="0">
+                          <a:schemeClr val="accent1"/>
+                        </a:fillRef>
+                        <a:effectRef idx="0">
+                          <a:schemeClr val="accent1"/>
+                        </a:effectRef>
+                        <a:fontRef idx="minor">
+                          <a:schemeClr val="tx1"/>
+                        </a:fontRef>
+                      </wps:style>
+                      <wps:bodyPr/>
+                    </wps:wsp>
+                  </a:graphicData>
+                </a:graphic>
+              </wp:anchor>
+            </w:drawing>
+          </mc:Choice>
+          <mc:Fallback>
+            <w:pict>
+              <v:shape w14:anchorId="73F59135" id="Straight Arrow Connector 20" o:spid="_x0000_s1026" type="#_x0000_t32" style="position:absolute;margin-left:169.65pt;margin-top:129.35pt;width:50.2pt;height:0;flip:x;z-index:251662336;visibility:visible;mso-wrap-style:square;mso-wrap-distance-left:9pt;mso-wrap-distance-top:0;mso-wrap-distance-right:9pt;mso-wrap-distance-bottom:0;mso-position-horizontal:absolute;mso-position-horizontal-relative:text;mso-position-vertical:absolute;mso-position-vertical-relative:text" o:gfxdata="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" strokecolor="#4472c4 [3204]" strokeweight=".5pt">
+                <v:stroke endarrow="block" joinstyle="miter"/>
+              </v:shape>
+            </w:pict>
+          </mc:Fallback>
+        </mc:AlternateContent>
+      </w:r>
+      <w:r>
+        <w:rPr>
+          <w:noProof/>
+        </w:rPr>
+        <mc:AlternateContent>
+          <mc:Choice Requires="wps">
+            <w:drawing>
+              <wp:anchor distT="0" distB="0" distL="114300" distR="114300" simplePos="0" relativeHeight="251671552" behindDoc="0" locked="0" layoutInCell="1" allowOverlap="1" wp14:anchorId="787F0481" wp14:editId="3A197D9B">
+                <wp:simplePos x="0" y="0"/>
+                <wp:positionH relativeFrom="column">
+                  <wp:posOffset>2884632</wp:posOffset>
+                </wp:positionH>
+                <wp:positionV relativeFrom="paragraph">
+                  <wp:posOffset>1038398</wp:posOffset>
                 </wp:positionV>
                 <wp:extent cx="259792" cy="297180"/>
                 <wp:effectExtent l="0" t="0" r="6985" b="7620"/>
@@ -152,11 +483,7 @@
           </mc:Choice>
           <mc:Fallback>
             <w:pict>
-              <v:shapetype w14:anchorId="787F0481" id="_x0000_t202" coordsize="21600,21600" o:spt="202" path="m,l,21600r21600,l21600,xe">
-                <v:stroke joinstyle="miter"/>
-                <v:path gradientshapeok="t" o:connecttype="rect"/>
-              </v:shapetype>
-              <v:shape id="Text Box 26" o:spid="_x0000_s1026" type="#_x0000_t202" style="position:absolute;margin-left:243.5pt;margin-top:85.4pt;width:20.45pt;height:23.4pt;z-index:251671552;visibility:visible;mso-wrap-style:square;mso-width-percent:0;mso-height-percent:0;mso-wrap-distance-left:9pt;mso-wrap-distance-top:0;mso-wrap-distance-right:9pt;mso-wrap-distance-bottom:0;mso-position-horizontal:absolute;mso-position-horizontal-relative:text;mso-position-vertical:absolute;mso-position-vertical-relative:text;mso-width-percent:0;mso-height-percent:0;mso-width-relative:margin;mso-height-relative:margin;v-text-anchor:top" o:gfxdata="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" fillcolor="white [3201]" strokeweight=".5pt">
+              <v:shape w14:anchorId="787F0481" id="Text Box 26" o:spid="_x0000_s1028" type="#_x0000_t202" style="position:absolute;margin-left:227.15pt;margin-top:81.75pt;width:20.45pt;height:23.4pt;z-index:251671552;visibility:visible;mso-wrap-style:square;mso-width-percent:0;mso-height-percent:0;mso-wrap-distance-left:9pt;mso-wrap-distance-top:0;mso-wrap-distance-right:9pt;mso-wrap-distance-bottom:0;mso-position-horizontal:absolute;mso-position-horizontal-relative:text;mso-position-vertical:absolute;mso-position-vertical-relative:text;mso-width-percent:0;mso-height-percent:0;mso-width-relative:margin;mso-height-relative:margin;v-text-anchor:top" o:gfxdata="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" fillcolor="white [3201]" strokeweight=".5pt">
                 <v:textbox>
                   <w:txbxContent>
                     <w:p>
@@ -178,319 +505,13 @@
         <mc:AlternateContent>
           <mc:Choice Requires="wps">
             <w:drawing>
-              <wp:anchor distT="0" distB="0" distL="114300" distR="114300" simplePos="0" relativeHeight="251672576" behindDoc="0" locked="0" layoutInCell="1" allowOverlap="1" wp14:anchorId="09486AEA" wp14:editId="6F484EF7">
+              <wp:anchor distT="0" distB="0" distL="114300" distR="114300" simplePos="0" relativeHeight="251659264" behindDoc="0" locked="0" layoutInCell="1" allowOverlap="1" wp14:anchorId="7DD6F733" wp14:editId="2B10BB9D">
                 <wp:simplePos x="0" y="0"/>
                 <wp:positionH relativeFrom="column">
-                  <wp:posOffset>3092605</wp:posOffset>
+                  <wp:posOffset>2168409</wp:posOffset>
                 </wp:positionH>
                 <wp:positionV relativeFrom="paragraph">
-                  <wp:posOffset>1590102</wp:posOffset>
-                </wp:positionV>
-                <wp:extent cx="259792" cy="319405"/>
-                <wp:effectExtent l="0" t="0" r="6985" b="10795"/>
-                <wp:wrapNone/>
-                <wp:docPr id="27" name="Text Box 27"/>
-                <wp:cNvGraphicFramePr/>
-                <a:graphic xmlns:a="http://schemas.openxmlformats.org/drawingml/2006/main">
-                  <a:graphicData uri="http://schemas.microsoft.com/office/word/2010/wordprocessingShape">
-                    <wps:wsp>
-                      <wps:cNvSpPr txBox="1"/>
-                      <wps:spPr>
-                        <a:xfrm>
-                          <a:off x="0" y="0"/>
-                          <a:ext cx="259792" cy="319405"/>
-                        </a:xfrm>
-                        <a:prstGeom prst="rect">
-                          <a:avLst/>
-                        </a:prstGeom>
-                        <a:solidFill>
-                          <a:schemeClr val="lt1"/>
-                        </a:solidFill>
-                        <a:ln w="6350">
-                          <a:solidFill>
-                            <a:prstClr val="black"/>
-                          </a:solidFill>
-                        </a:ln>
-                      </wps:spPr>
-                      <wps:txbx>
-                        <w:txbxContent>
-                          <w:p>
-                            <w:r>
-                              <w:t>2</w:t>
-                            </w:r>
-                          </w:p>
-                        </w:txbxContent>
-                      </wps:txbx>
-                      <wps:bodyPr rot="0" spcFirstLastPara="0" vertOverflow="overflow" horzOverflow="overflow" vert="horz" wrap="square" lIns="91440" tIns="45720" rIns="91440" bIns="45720" numCol="1" spcCol="0" rtlCol="0" fromWordArt="0" anchor="t" anchorCtr="0" forceAA="0" compatLnSpc="1">
-                        <a:prstTxWarp prst="textNoShape">
-                          <a:avLst/>
-                        </a:prstTxWarp>
-                        <a:noAutofit/>
-                      </wps:bodyPr>
-                    </wps:wsp>
-                  </a:graphicData>
-                </a:graphic>
-                <wp14:sizeRelH relativeFrom="margin">
-                  <wp14:pctWidth>0</wp14:pctWidth>
-                </wp14:sizeRelH>
-                <wp14:sizeRelV relativeFrom="margin">
-                  <wp14:pctHeight>0</wp14:pctHeight>
-                </wp14:sizeRelV>
-              </wp:anchor>
-            </w:drawing>
-          </mc:Choice>
-          <mc:Fallback>
-            <w:pict>
-              <v:shape w14:anchorId="09486AEA" id="Text Box 27" o:spid="_x0000_s1027" type="#_x0000_t202" style="position:absolute;margin-left:243.5pt;margin-top:125.2pt;width:20.45pt;height:25.15pt;z-index:251672576;visibility:visible;mso-wrap-style:square;mso-width-percent:0;mso-height-percent:0;mso-wrap-distance-left:9pt;mso-wrap-distance-top:0;mso-wrap-distance-right:9pt;mso-wrap-distance-bottom:0;mso-position-horizontal:absolute;mso-position-horizontal-relative:text;mso-position-vertical:absolute;mso-position-vertical-relative:text;mso-width-percent:0;mso-height-percent:0;mso-width-relative:margin;mso-height-relative:margin;v-text-anchor:top" o:gfxdata="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" fillcolor="white [3201]" strokeweight=".5pt">
-                <v:textbox>
-                  <w:txbxContent>
-                    <w:p>
-                      <w:r>
-                        <w:t>2</w:t>
-                      </w:r>
-                    </w:p>
-                  </w:txbxContent>
-                </v:textbox>
-              </v:shape>
-            </w:pict>
-          </mc:Fallback>
-        </mc:AlternateContent>
-      </w:r>
-      <w:r>
-        <w:rPr>
-          <w:noProof/>
-        </w:rPr>
-        <mc:AlternateContent>
-          <mc:Choice Requires="wps">
-            <w:drawing>
-              <wp:anchor distT="0" distB="0" distL="114300" distR="114300" simplePos="0" relativeHeight="251673600" behindDoc="0" locked="0" layoutInCell="1" allowOverlap="1" wp14:anchorId="0AC1D0DC" wp14:editId="75659F50">
-                <wp:simplePos x="0" y="0"/>
-                <wp:positionH relativeFrom="column">
-                  <wp:posOffset>3092109</wp:posOffset>
-                </wp:positionH>
-                <wp:positionV relativeFrom="paragraph">
-                  <wp:posOffset>2108789</wp:posOffset>
-                </wp:positionV>
-                <wp:extent cx="260195" cy="289931"/>
-                <wp:effectExtent l="0" t="0" r="6985" b="15240"/>
-                <wp:wrapNone/>
-                <wp:docPr id="30" name="Text Box 30"/>
-                <wp:cNvGraphicFramePr/>
-                <a:graphic xmlns:a="http://schemas.openxmlformats.org/drawingml/2006/main">
-                  <a:graphicData uri="http://schemas.microsoft.com/office/word/2010/wordprocessingShape">
-                    <wps:wsp>
-                      <wps:cNvSpPr txBox="1"/>
-                      <wps:spPr>
-                        <a:xfrm>
-                          <a:off x="0" y="0"/>
-                          <a:ext cx="260195" cy="289931"/>
-                        </a:xfrm>
-                        <a:prstGeom prst="rect">
-                          <a:avLst/>
-                        </a:prstGeom>
-                        <a:solidFill>
-                          <a:schemeClr val="lt1"/>
-                        </a:solidFill>
-                        <a:ln w="6350">
-                          <a:solidFill>
-                            <a:prstClr val="black"/>
-                          </a:solidFill>
-                        </a:ln>
-                      </wps:spPr>
-                      <wps:txbx>
-                        <w:txbxContent>
-                          <w:p>
-                            <w:r>
-                              <w:t>3</w:t>
-                            </w:r>
-                          </w:p>
-                        </w:txbxContent>
-                      </wps:txbx>
-                      <wps:bodyPr rot="0" spcFirstLastPara="0" vertOverflow="overflow" horzOverflow="overflow" vert="horz" wrap="square" lIns="91440" tIns="45720" rIns="91440" bIns="45720" numCol="1" spcCol="0" rtlCol="0" fromWordArt="0" anchor="t" anchorCtr="0" forceAA="0" compatLnSpc="1">
-                        <a:prstTxWarp prst="textNoShape">
-                          <a:avLst/>
-                        </a:prstTxWarp>
-                        <a:noAutofit/>
-                      </wps:bodyPr>
-                    </wps:wsp>
-                  </a:graphicData>
-                </a:graphic>
-                <wp14:sizeRelH relativeFrom="margin">
-                  <wp14:pctWidth>0</wp14:pctWidth>
-                </wp14:sizeRelH>
-                <wp14:sizeRelV relativeFrom="margin">
-                  <wp14:pctHeight>0</wp14:pctHeight>
-                </wp14:sizeRelV>
-              </wp:anchor>
-            </w:drawing>
-          </mc:Choice>
-          <mc:Fallback>
-            <w:pict>
-              <v:shape w14:anchorId="0AC1D0DC" id="Text Box 30" o:spid="_x0000_s1028" type="#_x0000_t202" style="position:absolute;margin-left:243.45pt;margin-top:166.05pt;width:20.5pt;height:22.85pt;z-index:251673600;visibility:visible;mso-wrap-style:square;mso-width-percent:0;mso-height-percent:0;mso-wrap-distance-left:9pt;mso-wrap-distance-top:0;mso-wrap-distance-right:9pt;mso-wrap-distance-bottom:0;mso-position-horizontal:absolute;mso-position-horizontal-relative:text;mso-position-vertical:absolute;mso-position-vertical-relative:text;mso-width-percent:0;mso-height-percent:0;mso-width-relative:margin;mso-height-relative:margin;v-text-anchor:top" o:gfxdata="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" fillcolor="white [3201]" strokeweight=".5pt">
-                <v:textbox>
-                  <w:txbxContent>
-                    <w:p>
-                      <w:r>
-                        <w:t>3</w:t>
-                      </w:r>
-                    </w:p>
-                  </w:txbxContent>
-                </v:textbox>
-              </v:shape>
-            </w:pict>
-          </mc:Fallback>
-        </mc:AlternateContent>
-      </w:r>
-      <w:r>
-        <w:rPr>
-          <w:noProof/>
-        </w:rPr>
-        <mc:AlternateContent>
-          <mc:Choice Requires="wps">
-            <w:drawing>
-              <wp:anchor distT="0" distB="0" distL="114300" distR="114300" simplePos="0" relativeHeight="251664384" behindDoc="0" locked="0" layoutInCell="1" allowOverlap="1" wp14:anchorId="79E6EEC1" wp14:editId="740926BE">
-                <wp:simplePos x="0" y="0"/>
-                <wp:positionH relativeFrom="column">
-                  <wp:posOffset>2307265</wp:posOffset>
-                </wp:positionH>
-                <wp:positionV relativeFrom="paragraph">
-                  <wp:posOffset>2190366</wp:posOffset>
-                </wp:positionV>
-                <wp:extent cx="668980" cy="0"/>
-                <wp:effectExtent l="0" t="50800" r="0" b="76200"/>
-                <wp:wrapNone/>
-                <wp:docPr id="22" name="Straight Arrow Connector 22"/>
-                <wp:cNvGraphicFramePr/>
-                <a:graphic xmlns:a="http://schemas.openxmlformats.org/drawingml/2006/main">
-                  <a:graphicData uri="http://schemas.microsoft.com/office/word/2010/wordprocessingShape">
-                    <wps:wsp>
-                      <wps:cNvCnPr/>
-                      <wps:spPr>
-                        <a:xfrm flipH="1">
-                          <a:off x="0" y="0"/>
-                          <a:ext cx="668980" cy="0"/>
-                        </a:xfrm>
-                        <a:prstGeom prst="straightConnector1">
-                          <a:avLst/>
-                        </a:prstGeom>
-                        <a:ln>
-                          <a:tailEnd type="triangle"/>
-                        </a:ln>
-                      </wps:spPr>
-                      <wps:style>
-                        <a:lnRef idx="1">
-                          <a:schemeClr val="accent1"/>
-                        </a:lnRef>
-                        <a:fillRef idx="0">
-                          <a:schemeClr val="accent1"/>
-                        </a:fillRef>
-                        <a:effectRef idx="0">
-                          <a:schemeClr val="accent1"/>
-                        </a:effectRef>
-                        <a:fontRef idx="minor">
-                          <a:schemeClr val="tx1"/>
-                        </a:fontRef>
-                      </wps:style>
-                      <wps:bodyPr/>
-                    </wps:wsp>
-                  </a:graphicData>
-                </a:graphic>
-              </wp:anchor>
-            </w:drawing>
-          </mc:Choice>
-          <mc:Fallback>
-            <w:pict>
-              <v:shapetype w14:anchorId="7E571C33" id="_x0000_t32" coordsize="21600,21600" o:spt="32" o:oned="t" path="m,l21600,21600e" filled="f">
-                <v:path arrowok="t" fillok="f" o:connecttype="none"/>
-                <o:lock v:ext="edit" shapetype="t"/>
-              </v:shapetype>
-              <v:shape id="Straight Arrow Connector 22" o:spid="_x0000_s1026" type="#_x0000_t32" style="position:absolute;margin-left:181.65pt;margin-top:172.45pt;width:52.7pt;height:0;flip:x;z-index:251664384;visibility:visible;mso-wrap-style:square;mso-wrap-distance-left:9pt;mso-wrap-distance-top:0;mso-wrap-distance-right:9pt;mso-wrap-distance-bottom:0;mso-position-horizontal:absolute;mso-position-horizontal-relative:text;mso-position-vertical:absolute;mso-position-vertical-relative:text" o:gfxdata="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" strokecolor="#4472c4 [3204]" strokeweight=".5pt">
-                <v:stroke endarrow="block" joinstyle="miter"/>
-              </v:shape>
-            </w:pict>
-          </mc:Fallback>
-        </mc:AlternateContent>
-      </w:r>
-      <w:r>
-        <w:rPr>
-          <w:noProof/>
-        </w:rPr>
-        <mc:AlternateContent>
-          <mc:Choice Requires="wps">
-            <w:drawing>
-              <wp:anchor distT="0" distB="0" distL="114300" distR="114300" simplePos="0" relativeHeight="251662336" behindDoc="0" locked="0" layoutInCell="1" allowOverlap="1" wp14:anchorId="36810420" wp14:editId="7D371284">
-                <wp:simplePos x="0" y="0"/>
-                <wp:positionH relativeFrom="column">
-                  <wp:posOffset>2307265</wp:posOffset>
-                </wp:positionH>
-                <wp:positionV relativeFrom="paragraph">
-                  <wp:posOffset>1754431</wp:posOffset>
-                </wp:positionV>
-                <wp:extent cx="637540" cy="0"/>
-                <wp:effectExtent l="0" t="50800" r="0" b="76200"/>
-                <wp:wrapNone/>
-                <wp:docPr id="20" name="Straight Arrow Connector 20"/>
-                <wp:cNvGraphicFramePr/>
-                <a:graphic xmlns:a="http://schemas.openxmlformats.org/drawingml/2006/main">
-                  <a:graphicData uri="http://schemas.microsoft.com/office/word/2010/wordprocessingShape">
-                    <wps:wsp>
-                      <wps:cNvCnPr/>
-                      <wps:spPr>
-                        <a:xfrm flipH="1">
-                          <a:off x="0" y="0"/>
-                          <a:ext cx="637540" cy="0"/>
-                        </a:xfrm>
-                        <a:prstGeom prst="straightConnector1">
-                          <a:avLst/>
-                        </a:prstGeom>
-                        <a:ln>
-                          <a:tailEnd type="triangle"/>
-                        </a:ln>
-                      </wps:spPr>
-                      <wps:style>
-                        <a:lnRef idx="1">
-                          <a:schemeClr val="accent1"/>
-                        </a:lnRef>
-                        <a:fillRef idx="0">
-                          <a:schemeClr val="accent1"/>
-                        </a:fillRef>
-                        <a:effectRef idx="0">
-                          <a:schemeClr val="accent1"/>
-                        </a:effectRef>
-                        <a:fontRef idx="minor">
-                          <a:schemeClr val="tx1"/>
-                        </a:fontRef>
-                      </wps:style>
-                      <wps:bodyPr/>
-                    </wps:wsp>
-                  </a:graphicData>
-                </a:graphic>
-              </wp:anchor>
-            </w:drawing>
-          </mc:Choice>
-          <mc:Fallback>
-            <w:pict>
-              <v:shape w14:anchorId="64AD136D" id="Straight Arrow Connector 20" o:spid="_x0000_s1026" type="#_x0000_t32" style="position:absolute;margin-left:181.65pt;margin-top:138.15pt;width:50.2pt;height:0;flip:x;z-index:251662336;visibility:visible;mso-wrap-style:square;mso-wrap-distance-left:9pt;mso-wrap-distance-top:0;mso-wrap-distance-right:9pt;mso-wrap-distance-bottom:0;mso-position-horizontal:absolute;mso-position-horizontal-relative:text;mso-position-vertical:absolute;mso-position-vertical-relative:text" o:gfxdata="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" strokecolor="#4472c4 [3204]" strokeweight=".5pt">
-                <v:stroke endarrow="block" joinstyle="miter"/>
-              </v:shape>
-            </w:pict>
-          </mc:Fallback>
-        </mc:AlternateContent>
-      </w:r>
-      <w:r>
-        <w:rPr>
-          <w:noProof/>
-        </w:rPr>
-        <mc:AlternateContent>
-          <mc:Choice Requires="wps">
-            <w:drawing>
-              <wp:anchor distT="0" distB="0" distL="114300" distR="114300" simplePos="0" relativeHeight="251659264" behindDoc="0" locked="0" layoutInCell="1" allowOverlap="1" wp14:anchorId="7DD6F733" wp14:editId="499B038B">
-                <wp:simplePos x="0" y="0"/>
-                <wp:positionH relativeFrom="column">
-                  <wp:posOffset>2307265</wp:posOffset>
-                </wp:positionH>
-                <wp:positionV relativeFrom="paragraph">
-                  <wp:posOffset>1254701</wp:posOffset>
+                  <wp:posOffset>1157143</wp:posOffset>
                 </wp:positionV>
                 <wp:extent cx="637954" cy="0"/>
                 <wp:effectExtent l="0" t="50800" r="0" b="76200"/>
@@ -536,7 +557,7 @@
           </mc:Choice>
           <mc:Fallback>
             <w:pict>
-              <v:shape w14:anchorId="06AC3661" id="Straight Arrow Connector 15" o:spid="_x0000_s1026" type="#_x0000_t32" style="position:absolute;margin-left:181.65pt;margin-top:98.8pt;width:50.25pt;height:0;flip:x;z-index:251659264;visibility:visible;mso-wrap-style:square;mso-wrap-distance-left:9pt;mso-wrap-distance-top:0;mso-wrap-distance-right:9pt;mso-wrap-distance-bottom:0;mso-position-horizontal:absolute;mso-position-horizontal-relative:text;mso-position-vertical:absolute;mso-position-vertical-relative:text" o:gfxdata="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" strokecolor="#4472c4 [3204]" strokeweight=".5pt">
+              <v:shape w14:anchorId="72EF2F53" id="Straight Arrow Connector 15" o:spid="_x0000_s1026" type="#_x0000_t32" style="position:absolute;margin-left:170.75pt;margin-top:91.1pt;width:50.25pt;height:0;flip:x;z-index:251659264;visibility:visible;mso-wrap-style:square;mso-wrap-distance-left:9pt;mso-wrap-distance-top:0;mso-wrap-distance-right:9pt;mso-wrap-distance-bottom:0;mso-position-horizontal:absolute;mso-position-horizontal-relative:text;mso-position-vertical:absolute;mso-position-vertical-relative:text" o:gfxdata="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" strokecolor="#4472c4 [3204]" strokeweight=".5pt">
                 <v:stroke endarrow="block" joinstyle="miter"/>
               </v:shape>
             </w:pict>
@@ -548,9 +569,9 @@
           <w:noProof/>
         </w:rPr>
         <w:drawing>
-          <wp:inline distT="0" distB="0" distL="0" distR="0" wp14:anchorId="68BDC9E7" wp14:editId="2EE94C60">
-            <wp:extent cx="2190307" cy="3305738"/>
-            <wp:effectExtent l="0" t="0" r="0" b="0"/>
+          <wp:inline distT="0" distB="0" distL="0" distR="0" wp14:anchorId="68BDC9E7" wp14:editId="05EF76C4">
+            <wp:extent cx="1982817" cy="2992582"/>
+            <wp:effectExtent l="0" t="0" r="0" b="5080"/>
             <wp:docPr id="3" name="Picture 3" descr="Graphical user interface, text, application&#10;&#10;Description automatically generated"/>
             <wp:cNvGraphicFramePr>
               <a:graphicFrameLocks xmlns:a="http://schemas.openxmlformats.org/drawingml/2006/main" noChangeAspect="1"/>
@@ -577,7 +598,7 @@
                   <pic:spPr>
                     <a:xfrm>
                       <a:off x="0" y="0"/>
-                      <a:ext cx="2275856" cy="3434854"/>
+                      <a:ext cx="2085521" cy="3147589"/>
                     </a:xfrm>
                     <a:prstGeom prst="rect">
                       <a:avLst/>
@@ -610,7 +631,7 @@
           <w:b/>
           <w:bCs/>
         </w:rPr>
-        <w:t>Step One (continued): Create Account</w:t>
+        <w:t>Create Account</w:t>
       </w:r>
     </w:p>
     <w:p>
@@ -629,13 +650,13 @@
         <mc:AlternateContent>
           <mc:Choice Requires="wpi">
             <w:drawing>
-              <wp:anchor distT="0" distB="0" distL="114300" distR="114300" simplePos="0" relativeHeight="251666432" behindDoc="0" locked="0" layoutInCell="1" allowOverlap="1" wp14:anchorId="2FA5D60D" wp14:editId="3A9F19B9">
+              <wp:anchor distT="0" distB="0" distL="114300" distR="114300" simplePos="0" relativeHeight="251666432" behindDoc="0" locked="0" layoutInCell="1" allowOverlap="1" wp14:anchorId="2FA5D60D" wp14:editId="24B60C44">
                 <wp:simplePos x="0" y="0"/>
                 <wp:positionH relativeFrom="column">
-                  <wp:posOffset>741022</wp:posOffset>
+                  <wp:posOffset>657283</wp:posOffset>
                 </wp:positionH>
                 <wp:positionV relativeFrom="paragraph">
-                  <wp:posOffset>2780653</wp:posOffset>
+                  <wp:posOffset>2542227</wp:posOffset>
                 </wp:positionV>
                 <wp:extent cx="703800" cy="305280"/>
                 <wp:effectExtent l="38100" t="38100" r="33020" b="38100"/>
@@ -660,8 +681,27 @@
           </mc:Choice>
           <mc:Fallback>
             <w:pict>
-              <v:shape w14:anchorId="6E15E12C" id="Ink 28" o:spid="_x0000_s1026" type="#_x0000_t75" style="position:absolute;margin-left:57.65pt;margin-top:218.25pt;width:56.8pt;height:25.5pt;z-index:251666432;visibility:visible;mso-wrap-style:square;mso-wrap-distance-left:9pt;mso-wrap-distance-top:0;mso-wrap-distance-right:9pt;mso-wrap-distance-bottom:0;mso-position-horizontal:absolute;mso-position-horizontal-relative:text;mso-position-vertical:absolute;mso-position-vertical-relative:text" o:gfxdata="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">
-                <v:imagedata r:id="rId15" o:title=""/>
+              <v:shapetype w14:anchorId="328D0824" id="_x0000_t75" coordsize="21600,21600" o:spt="75" o:preferrelative="t" path="m@4@5l@4@11@9@11@9@5xe" filled="f" stroked="f">
+                <v:stroke joinstyle="miter"/>
+                <v:formulas>
+                  <v:f eqn="if lineDrawn pixelLineWidth 0"/>
+                  <v:f eqn="sum @0 1 0"/>
+                  <v:f eqn="sum 0 0 @1"/>
+                  <v:f eqn="prod @2 1 2"/>
+                  <v:f eqn="prod @3 21600 pixelWidth"/>
+                  <v:f eqn="prod @3 21600 pixelHeight"/>
+                  <v:f eqn="sum @0 0 1"/>
+                  <v:f eqn="prod @6 1 2"/>
+                  <v:f eqn="prod @7 21600 pixelWidth"/>
+                  <v:f eqn="sum @8 21600 0"/>
+                  <v:f eqn="prod @7 21600 pixelHeight"/>
+                  <v:f eqn="sum @10 21600 0"/>
+                </v:formulas>
+                <v:path o:extrusionok="f" gradientshapeok="t" o:connecttype="rect"/>
+                <o:lock v:ext="edit" aspectratio="t"/>
+              </v:shapetype>
+              <v:shape id="Ink 28" o:spid="_x0000_s1026" type="#_x0000_t75" style="position:absolute;margin-left:51.05pt;margin-top:199.5pt;width:56.8pt;height:25.45pt;z-index:251666432;visibility:visible;mso-wrap-style:square;mso-wrap-distance-left:9pt;mso-wrap-distance-top:0;mso-wrap-distance-right:9pt;mso-wrap-distance-bottom:0;mso-position-horizontal:absolute;mso-position-horizontal-relative:text;mso-position-vertical:absolute;mso-position-vertical-relative:text" o:gfxdata="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">
+                <v:imagedata r:id="rId8" o:title=""/>
               </v:shape>
             </w:pict>
           </mc:Fallback>
@@ -672,10 +712,10 @@
           <w:noProof/>
         </w:rPr>
         <w:drawing>
-          <wp:inline distT="0" distB="0" distL="0" distR="0" wp14:anchorId="4316F5C9" wp14:editId="1A0EE163">
-            <wp:extent cx="2190115" cy="3305448"/>
+          <wp:inline distT="0" distB="0" distL="0" distR="0" wp14:anchorId="54B8ECF2" wp14:editId="15E6E700">
+            <wp:extent cx="1995055" cy="3011050"/>
             <wp:effectExtent l="0" t="0" r="0" b="0"/>
-            <wp:docPr id="25" name="Picture 25" descr="Graphical user interface, text, application&#10;&#10;Description automatically generated"/>
+            <wp:docPr id="6" name="Picture 6" descr="Graphical user interface, text, application&#10;&#10;Description automatically generated"/>
             <wp:cNvGraphicFramePr>
               <a:graphicFrameLocks xmlns:a="http://schemas.openxmlformats.org/drawingml/2006/main" noChangeAspect="1"/>
             </wp:cNvGraphicFramePr>
@@ -687,7 +727,7 @@
                     <pic:cNvPicPr/>
                   </pic:nvPicPr>
                   <pic:blipFill>
-                    <a:blip r:embed="rId16" cstate="print">
+                    <a:blip r:embed="rId9" cstate="print">
                       <a:extLst>
                         <a:ext uri="{28A0092B-C50C-407E-A947-70E740481C1C}">
                           <a14:useLocalDpi xmlns:a14="http://schemas.microsoft.com/office/drawing/2010/main" val="0"/>
@@ -701,7 +741,7 @@
                   <pic:spPr>
                     <a:xfrm>
                       <a:off x="0" y="0"/>
-                      <a:ext cx="2310160" cy="3486627"/>
+                      <a:ext cx="1995055" cy="3011050"/>
                     </a:xfrm>
                     <a:prstGeom prst="rect">
                       <a:avLst/>
@@ -721,21 +761,19 @@
           <w:bCs/>
         </w:rPr>
       </w:pPr>
-    </w:p>
-    <w:p>
-      <w:pPr>
-        <w:rPr>
-          <w:b/>
-          <w:bCs/>
-        </w:rPr>
-      </w:pPr>
-      <w:r>
-        <w:rPr>
-          <w:b/>
-          <w:bCs/>
-        </w:rPr>
-        <w:lastRenderedPageBreak/>
-        <w:t>Step One (continued): Create Account</w:t>
+      <w:r>
+        <w:rPr>
+          <w:b/>
+          <w:bCs/>
+        </w:rPr>
+        <w:t>Create Account</w:t>
+      </w:r>
+      <w:r>
+        <w:rPr>
+          <w:b/>
+          <w:bCs/>
+        </w:rPr>
+        <w:t xml:space="preserve"> (cont.)</w:t>
       </w:r>
     </w:p>
     <w:p>
@@ -758,6 +796,7 @@
         </w:numPr>
       </w:pPr>
       <w:r>
+        <w:lastRenderedPageBreak/>
         <w:t xml:space="preserve">Create a </w:t>
       </w:r>
       <w:r>
@@ -1467,7 +1506,7 @@
                     <pic:cNvPicPr/>
                   </pic:nvPicPr>
                   <pic:blipFill>
-                    <a:blip r:embed="rId17" cstate="print">
+                    <a:blip r:embed="rId10" cstate="print">
                       <a:extLst>
                         <a:ext uri="{28A0092B-C50C-407E-A947-70E740481C1C}">
                           <a14:useLocalDpi xmlns:a14="http://schemas.microsoft.com/office/drawing/2010/main" val="0"/>
@@ -1502,6 +1541,273 @@
           <w:bCs/>
         </w:rPr>
       </w:pPr>
+      <w:r>
+        <w:rPr>
+          <w:b/>
+          <w:bCs/>
+        </w:rPr>
+        <w:t>Requirements:</w:t>
+      </w:r>
+    </w:p>
+    <w:p>
+      <w:r>
+        <w:t>Your username needs to be longer than 9 characters.</w:t>
+      </w:r>
+    </w:p>
+    <w:p>
+      <w:pPr>
+        <w:rPr>
+          <w:b/>
+          <w:bCs/>
+        </w:rPr>
+      </w:pPr>
+      <w:r>
+        <w:rPr>
+          <w:b/>
+          <w:bCs/>
+          <w:noProof/>
+        </w:rPr>
+        <w:drawing>
+          <wp:inline distT="0" distB="0" distL="0" distR="0" wp14:anchorId="4F00443E" wp14:editId="231932DA">
+            <wp:extent cx="3111335" cy="1330262"/>
+            <wp:effectExtent l="0" t="0" r="635" b="3810"/>
+            <wp:docPr id="7" name="Picture 7" descr="Graphical user interface, text, application&#10;&#10;Description automatically generated"/>
+            <wp:cNvGraphicFramePr>
+              <a:graphicFrameLocks xmlns:a="http://schemas.openxmlformats.org/drawingml/2006/main" noChangeAspect="1"/>
+            </wp:cNvGraphicFramePr>
+            <a:graphic xmlns:a="http://schemas.openxmlformats.org/drawingml/2006/main">
+              <a:graphicData uri="http://schemas.openxmlformats.org/drawingml/2006/picture">
+                <pic:pic xmlns:pic="http://schemas.openxmlformats.org/drawingml/2006/picture">
+                  <pic:nvPicPr>
+                    <pic:cNvPr id="7" name="Picture 7" descr="Graphical user interface, text, application&#10;&#10;Description automatically generated"/>
+                    <pic:cNvPicPr/>
+                  </pic:nvPicPr>
+                  <pic:blipFill>
+                    <a:blip r:embed="rId11" cstate="print">
+                      <a:extLst>
+                        <a:ext uri="{28A0092B-C50C-407E-A947-70E740481C1C}">
+                          <a14:useLocalDpi xmlns:a14="http://schemas.microsoft.com/office/drawing/2010/main" val="0"/>
+                        </a:ext>
+                      </a:extLst>
+                    </a:blip>
+                    <a:stretch>
+                      <a:fillRect/>
+                    </a:stretch>
+                  </pic:blipFill>
+                  <pic:spPr>
+                    <a:xfrm>
+                      <a:off x="0" y="0"/>
+                      <a:ext cx="3204765" cy="1370208"/>
+                    </a:xfrm>
+                    <a:prstGeom prst="rect">
+                      <a:avLst/>
+                    </a:prstGeom>
+                  </pic:spPr>
+                </pic:pic>
+              </a:graphicData>
+            </a:graphic>
+          </wp:inline>
+        </w:drawing>
+      </w:r>
+    </w:p>
+    <w:p>
+      <w:pPr>
+        <w:rPr>
+          <w:b/>
+          <w:bCs/>
+        </w:rPr>
+      </w:pPr>
+    </w:p>
+    <w:p>
+      <w:pPr>
+        <w:rPr>
+          <w:b/>
+          <w:bCs/>
+        </w:rPr>
+      </w:pPr>
+    </w:p>
+    <w:p>
+      <w:pPr>
+        <w:rPr>
+          <w:b/>
+          <w:bCs/>
+        </w:rPr>
+      </w:pPr>
+    </w:p>
+    <w:p>
+      <w:pPr>
+        <w:rPr>
+          <w:b/>
+          <w:bCs/>
+        </w:rPr>
+      </w:pPr>
+    </w:p>
+    <w:p>
+      <w:pPr>
+        <w:rPr>
+          <w:b/>
+          <w:bCs/>
+        </w:rPr>
+      </w:pPr>
+    </w:p>
+    <w:p>
+      <w:pPr>
+        <w:rPr>
+          <w:b/>
+          <w:bCs/>
+        </w:rPr>
+      </w:pPr>
+    </w:p>
+    <w:p>
+      <w:pPr>
+        <w:rPr>
+          <w:b/>
+          <w:bCs/>
+        </w:rPr>
+      </w:pPr>
+    </w:p>
+    <w:p>
+      <w:pPr>
+        <w:rPr>
+          <w:b/>
+          <w:bCs/>
+        </w:rPr>
+      </w:pPr>
+    </w:p>
+    <w:p>
+      <w:pPr>
+        <w:rPr>
+          <w:b/>
+          <w:bCs/>
+        </w:rPr>
+      </w:pPr>
+    </w:p>
+    <w:p>
+      <w:pPr>
+        <w:rPr>
+          <w:b/>
+          <w:bCs/>
+        </w:rPr>
+      </w:pPr>
+    </w:p>
+    <w:p>
+      <w:pPr>
+        <w:rPr>
+          <w:b/>
+          <w:bCs/>
+        </w:rPr>
+      </w:pPr>
+    </w:p>
+    <w:p>
+      <w:pPr>
+        <w:rPr>
+          <w:b/>
+          <w:bCs/>
+        </w:rPr>
+      </w:pPr>
+    </w:p>
+    <w:p>
+      <w:pPr>
+        <w:rPr>
+          <w:b/>
+          <w:bCs/>
+        </w:rPr>
+      </w:pPr>
+      <w:r>
+        <w:rPr>
+          <w:b/>
+          <w:bCs/>
+        </w:rPr>
+        <w:lastRenderedPageBreak/>
+        <w:t>Incorrect Username or Password</w:t>
+      </w:r>
+    </w:p>
+    <w:p>
+      <w:pPr>
+        <w:rPr>
+          <w:rFonts w:eastAsia="Times New Roman" w:cstheme="minorHAnsi"/>
+          <w:color w:val="000000" w:themeColor="text1"/>
+        </w:rPr>
+      </w:pPr>
+      <w:r>
+        <w:rPr>
+          <w:rFonts w:eastAsia="Times New Roman" w:cstheme="minorHAnsi"/>
+          <w:color w:val="000000" w:themeColor="text1"/>
+        </w:rPr>
+        <w:t>If</w:t>
+      </w:r>
+      <w:r>
+        <w:rPr>
+          <w:rFonts w:eastAsia="Times New Roman" w:cstheme="minorHAnsi"/>
+          <w:color w:val="000000" w:themeColor="text1"/>
+        </w:rPr>
+        <w:t xml:space="preserve"> you are struggling to sign in, talk to the software admin to get your information</w:t>
+      </w:r>
+    </w:p>
+    <w:p>
+      <w:pPr>
+        <w:rPr>
+          <w:rFonts w:eastAsia="Times New Roman" w:cstheme="minorHAnsi"/>
+          <w:color w:val="000000" w:themeColor="text1"/>
+        </w:rPr>
+      </w:pPr>
+      <w:r>
+        <w:rPr>
+          <w:rFonts w:eastAsia="Times New Roman" w:cstheme="minorHAnsi"/>
+          <w:noProof/>
+          <w:color w:val="000000" w:themeColor="text1"/>
+        </w:rPr>
+        <w:drawing>
+          <wp:inline distT="0" distB="0" distL="0" distR="0" wp14:anchorId="58E42E74" wp14:editId="24A4E01D">
+            <wp:extent cx="3713018" cy="5569527"/>
+            <wp:effectExtent l="0" t="0" r="0" b="6350"/>
+            <wp:docPr id="13" name="Picture 13" descr="Graphical user interface, text, application, chat or text message&#10;&#10;Description automatically generated"/>
+            <wp:cNvGraphicFramePr>
+              <a:graphicFrameLocks xmlns:a="http://schemas.openxmlformats.org/drawingml/2006/main" noChangeAspect="1"/>
+            </wp:cNvGraphicFramePr>
+            <a:graphic xmlns:a="http://schemas.openxmlformats.org/drawingml/2006/main">
+              <a:graphicData uri="http://schemas.openxmlformats.org/drawingml/2006/picture">
+                <pic:pic xmlns:pic="http://schemas.openxmlformats.org/drawingml/2006/picture">
+                  <pic:nvPicPr>
+                    <pic:cNvPr id="13" name="Picture 13" descr="Graphical user interface, text, application, chat or text message&#10;&#10;Description automatically generated"/>
+                    <pic:cNvPicPr/>
+                  </pic:nvPicPr>
+                  <pic:blipFill>
+                    <a:blip r:embed="rId12">
+                      <a:extLst>
+                        <a:ext uri="{28A0092B-C50C-407E-A947-70E740481C1C}">
+                          <a14:useLocalDpi xmlns:a14="http://schemas.microsoft.com/office/drawing/2010/main" val="0"/>
+                        </a:ext>
+                      </a:extLst>
+                    </a:blip>
+                    <a:stretch>
+                      <a:fillRect/>
+                    </a:stretch>
+                  </pic:blipFill>
+                  <pic:spPr>
+                    <a:xfrm>
+                      <a:off x="0" y="0"/>
+                      <a:ext cx="3779449" cy="5669173"/>
+                    </a:xfrm>
+                    <a:prstGeom prst="rect">
+                      <a:avLst/>
+                    </a:prstGeom>
+                  </pic:spPr>
+                </pic:pic>
+              </a:graphicData>
+            </a:graphic>
+          </wp:inline>
+        </w:drawing>
+      </w:r>
+    </w:p>
+    <w:p>
+      <w:pPr>
+        <w:rPr>
+          <w:rFonts w:cstheme="minorHAnsi"/>
+          <w:b/>
+          <w:bCs/>
+        </w:rPr>
+      </w:pPr>
     </w:p>
     <w:p/>
     <w:p/>
@@ -1512,11 +1818,84 @@
           <w:bCs/>
         </w:rPr>
       </w:pPr>
-      <w:r>
-        <w:rPr>
-          <w:b/>
-          <w:bCs/>
-        </w:rPr>
+    </w:p>
+    <w:p>
+      <w:pPr>
+        <w:rPr>
+          <w:b/>
+          <w:bCs/>
+        </w:rPr>
+      </w:pPr>
+    </w:p>
+    <w:p>
+      <w:pPr>
+        <w:rPr>
+          <w:b/>
+          <w:bCs/>
+        </w:rPr>
+      </w:pPr>
+    </w:p>
+    <w:p>
+      <w:pPr>
+        <w:rPr>
+          <w:b/>
+          <w:bCs/>
+        </w:rPr>
+      </w:pPr>
+    </w:p>
+    <w:p>
+      <w:pPr>
+        <w:rPr>
+          <w:b/>
+          <w:bCs/>
+        </w:rPr>
+      </w:pPr>
+    </w:p>
+    <w:p>
+      <w:pPr>
+        <w:rPr>
+          <w:b/>
+          <w:bCs/>
+        </w:rPr>
+      </w:pPr>
+    </w:p>
+    <w:p>
+      <w:pPr>
+        <w:rPr>
+          <w:b/>
+          <w:bCs/>
+        </w:rPr>
+      </w:pPr>
+    </w:p>
+    <w:p>
+      <w:pPr>
+        <w:rPr>
+          <w:b/>
+          <w:bCs/>
+        </w:rPr>
+      </w:pPr>
+    </w:p>
+    <w:p>
+      <w:pPr>
+        <w:rPr>
+          <w:b/>
+          <w:bCs/>
+        </w:rPr>
+      </w:pPr>
+    </w:p>
+    <w:p>
+      <w:pPr>
+        <w:rPr>
+          <w:b/>
+          <w:bCs/>
+        </w:rPr>
+      </w:pPr>
+      <w:r>
+        <w:rPr>
+          <w:b/>
+          <w:bCs/>
+        </w:rPr>
+        <w:lastRenderedPageBreak/>
         <w:t>Top panel</w:t>
       </w:r>
     </w:p>
@@ -1556,7 +1935,7 @@
                     <pic:cNvPicPr/>
                   </pic:nvPicPr>
                   <pic:blipFill>
-                    <a:blip r:embed="rId18">
+                    <a:blip r:embed="rId13">
                       <a:extLst>
                         <a:ext uri="{28A0092B-C50C-407E-A947-70E740481C1C}">
                           <a14:useLocalDpi xmlns:a14="http://schemas.microsoft.com/office/drawing/2010/main" val="0"/>
@@ -1610,13 +1989,17 @@
           <w:b/>
           <w:bCs/>
         </w:rPr>
-        <w:t>New, Open, Save as,</w:t>
-      </w:r>
-      <w:r>
-        <w:t xml:space="preserve"> </w:t>
-      </w:r>
-      <w:r>
-        <w:t>etc.</w:t>
+        <w:t xml:space="preserve">New, </w:t>
+      </w:r>
+      <w:r>
+        <w:rPr>
+          <w:b/>
+          <w:bCs/>
+        </w:rPr>
+        <w:t>Save, Quit</w:t>
+      </w:r>
+      <w:r>
+        <w:t>.</w:t>
       </w:r>
     </w:p>
     <w:p>
@@ -1638,24 +2021,20 @@
         <w:t>Edit</w:t>
       </w:r>
       <w:r>
-        <w:t xml:space="preserve">, you will see options such as </w:t>
-      </w:r>
-      <w:r>
-        <w:rPr>
-          <w:b/>
-          <w:bCs/>
-        </w:rPr>
-        <w:t xml:space="preserve">Copy </w:t>
-      </w:r>
-      <w:r>
-        <w:t xml:space="preserve">and </w:t>
-      </w:r>
-      <w:r>
-        <w:rPr>
-          <w:b/>
-          <w:bCs/>
-        </w:rPr>
-        <w:t>Paste.</w:t>
+        <w:t xml:space="preserve">, you will see </w:t>
+      </w:r>
+      <w:r>
+        <w:t xml:space="preserve">an </w:t>
+      </w:r>
+      <w:r>
+        <w:t xml:space="preserve">option </w:t>
+      </w:r>
+      <w:r>
+        <w:rPr>
+          <w:b/>
+          <w:bCs/>
+        </w:rPr>
+        <w:t>Delete Selected.</w:t>
       </w:r>
     </w:p>
     <w:p>
@@ -1686,15 +2065,13 @@
         </w:rPr>
         <w:t xml:space="preserve">Edit </w:t>
       </w:r>
-      <w:proofErr w:type="gramStart"/>
-      <w:r>
-        <w:rPr>
-          <w:b/>
-          <w:bCs/>
-        </w:rPr>
-        <w:t>account</w:t>
-      </w:r>
-      <w:proofErr w:type="gramEnd"/>
+      <w:r>
+        <w:rPr>
+          <w:b/>
+          <w:bCs/>
+        </w:rPr>
+        <w:t>Account</w:t>
+      </w:r>
       <w:r>
         <w:rPr>
           <w:b/>
@@ -1721,60 +2098,11 @@
           <w:bCs/>
         </w:rPr>
       </w:pPr>
-    </w:p>
-    <w:p>
-      <w:pPr>
-        <w:rPr>
-          <w:b/>
-          <w:bCs/>
-        </w:rPr>
-      </w:pPr>
-    </w:p>
-    <w:p>
-      <w:pPr>
-        <w:rPr>
-          <w:b/>
-          <w:bCs/>
-        </w:rPr>
-      </w:pPr>
-    </w:p>
-    <w:p>
-      <w:pPr>
-        <w:rPr>
-          <w:b/>
-          <w:bCs/>
-        </w:rPr>
-      </w:pPr>
-    </w:p>
-    <w:p>
-      <w:pPr>
-        <w:rPr>
-          <w:b/>
-          <w:bCs/>
-        </w:rPr>
-      </w:pPr>
-    </w:p>
-    <w:p>
-      <w:pPr>
-        <w:rPr>
-          <w:b/>
-          <w:bCs/>
-        </w:rPr>
-      </w:pPr>
-    </w:p>
-    <w:p>
-      <w:pPr>
-        <w:rPr>
-          <w:b/>
-          <w:bCs/>
-        </w:rPr>
-      </w:pPr>
-      <w:r>
-        <w:rPr>
-          <w:b/>
-          <w:bCs/>
-        </w:rPr>
-        <w:lastRenderedPageBreak/>
+      <w:r>
+        <w:rPr>
+          <w:b/>
+          <w:bCs/>
+        </w:rPr>
         <w:t>Main Panel</w:t>
       </w:r>
     </w:p>
@@ -1792,10 +2120,10 @@
           <w:noProof/>
         </w:rPr>
         <w:drawing>
-          <wp:inline distT="0" distB="0" distL="0" distR="0" wp14:anchorId="097A5E3B" wp14:editId="49123BCC">
-            <wp:extent cx="5943600" cy="3769360"/>
-            <wp:effectExtent l="0" t="0" r="0" b="2540"/>
-            <wp:docPr id="60" name="Picture 60" descr="Graphical user interface, text, application, email&#10;&#10;Description automatically generated"/>
+          <wp:inline distT="0" distB="0" distL="0" distR="0" wp14:anchorId="4118F85C" wp14:editId="095C852C">
+            <wp:extent cx="5943600" cy="3785235"/>
+            <wp:effectExtent l="0" t="0" r="0" b="0"/>
+            <wp:docPr id="9" name="Picture 9" descr="Graphical user interface&#10;&#10;Description automatically generated"/>
             <wp:cNvGraphicFramePr>
               <a:graphicFrameLocks xmlns:a="http://schemas.openxmlformats.org/drawingml/2006/main" noChangeAspect="1"/>
             </wp:cNvGraphicFramePr>
@@ -1803,11 +2131,11 @@
               <a:graphicData uri="http://schemas.openxmlformats.org/drawingml/2006/picture">
                 <pic:pic xmlns:pic="http://schemas.openxmlformats.org/drawingml/2006/picture">
                   <pic:nvPicPr>
-                    <pic:cNvPr id="60" name="Picture 60" descr="Graphical user interface, text, application, email&#10;&#10;Description automatically generated"/>
+                    <pic:cNvPr id="9" name="Picture 9" descr="Graphical user interface&#10;&#10;Description automatically generated"/>
                     <pic:cNvPicPr/>
                   </pic:nvPicPr>
                   <pic:blipFill>
-                    <a:blip r:embed="rId19" cstate="print">
+                    <a:blip r:embed="rId14" cstate="print">
                       <a:extLst>
                         <a:ext uri="{28A0092B-C50C-407E-A947-70E740481C1C}">
                           <a14:useLocalDpi xmlns:a14="http://schemas.microsoft.com/office/drawing/2010/main" val="0"/>
@@ -1821,7 +2149,7 @@
                   <pic:spPr>
                     <a:xfrm>
                       <a:off x="0" y="0"/>
-                      <a:ext cx="5962134" cy="3781114"/>
+                      <a:ext cx="5943600" cy="3785235"/>
                     </a:xfrm>
                     <a:prstGeom prst="rect">
                       <a:avLst/>
@@ -1834,6 +2162,291 @@
         </w:drawing>
       </w:r>
     </w:p>
+    <w:p/>
+    <w:p>
+      <w:pPr>
+        <w:rPr>
+          <w:b/>
+          <w:bCs/>
+        </w:rPr>
+      </w:pPr>
+    </w:p>
+    <w:p>
+      <w:pPr>
+        <w:rPr>
+          <w:b/>
+          <w:bCs/>
+        </w:rPr>
+      </w:pPr>
+    </w:p>
+    <w:p>
+      <w:pPr>
+        <w:rPr>
+          <w:b/>
+          <w:bCs/>
+        </w:rPr>
+      </w:pPr>
+    </w:p>
+    <w:p>
+      <w:pPr>
+        <w:rPr>
+          <w:b/>
+          <w:bCs/>
+        </w:rPr>
+      </w:pPr>
+    </w:p>
+    <w:p>
+      <w:pPr>
+        <w:rPr>
+          <w:b/>
+          <w:bCs/>
+        </w:rPr>
+      </w:pPr>
+    </w:p>
+    <w:p>
+      <w:pPr>
+        <w:rPr>
+          <w:b/>
+          <w:bCs/>
+        </w:rPr>
+      </w:pPr>
+    </w:p>
+    <w:p>
+      <w:pPr>
+        <w:rPr>
+          <w:b/>
+          <w:bCs/>
+        </w:rPr>
+      </w:pPr>
+    </w:p>
+    <w:p>
+      <w:pPr>
+        <w:rPr>
+          <w:b/>
+          <w:bCs/>
+        </w:rPr>
+      </w:pPr>
+    </w:p>
+    <w:p>
+      <w:pPr>
+        <w:rPr>
+          <w:b/>
+          <w:bCs/>
+        </w:rPr>
+      </w:pPr>
+    </w:p>
+    <w:p>
+      <w:pPr>
+        <w:rPr>
+          <w:b/>
+          <w:bCs/>
+        </w:rPr>
+      </w:pPr>
+    </w:p>
+    <w:p>
+      <w:pPr>
+        <w:rPr>
+          <w:b/>
+          <w:bCs/>
+        </w:rPr>
+      </w:pPr>
+    </w:p>
+    <w:p>
+      <w:pPr>
+        <w:rPr>
+          <w:b/>
+          <w:bCs/>
+        </w:rPr>
+      </w:pPr>
+    </w:p>
+    <w:p>
+      <w:pPr>
+        <w:rPr>
+          <w:b/>
+          <w:bCs/>
+        </w:rPr>
+      </w:pPr>
+    </w:p>
+    <w:p>
+      <w:pPr>
+        <w:rPr>
+          <w:b/>
+          <w:bCs/>
+        </w:rPr>
+      </w:pPr>
+    </w:p>
+    <w:p>
+      <w:pPr>
+        <w:rPr>
+          <w:b/>
+          <w:bCs/>
+        </w:rPr>
+      </w:pPr>
+    </w:p>
+    <w:p>
+      <w:pPr>
+        <w:rPr>
+          <w:b/>
+          <w:bCs/>
+        </w:rPr>
+      </w:pPr>
+      <w:r>
+        <w:rPr>
+          <w:b/>
+          <w:bCs/>
+        </w:rPr>
+        <w:t xml:space="preserve">Creating </w:t>
+      </w:r>
+      <w:r>
+        <w:rPr>
+          <w:b/>
+          <w:bCs/>
+        </w:rPr>
+        <w:t xml:space="preserve">a </w:t>
+      </w:r>
+      <w:r>
+        <w:rPr>
+          <w:b/>
+          <w:bCs/>
+        </w:rPr>
+        <w:t>new Item</w:t>
+      </w:r>
+    </w:p>
+    <w:p>
+      <w:r>
+        <w:t>This is how you create a new Item:</w:t>
+      </w:r>
+    </w:p>
+    <w:p>
+      <w:pPr>
+        <w:pStyle w:val="ListParagraph"/>
+        <w:numPr>
+          <w:ilvl w:val="0"/>
+          <w:numId w:val="8"/>
+        </w:numPr>
+      </w:pPr>
+      <w:r>
+        <w:t xml:space="preserve">On the top right, click on </w:t>
+      </w:r>
+      <w:r>
+        <w:rPr>
+          <w:b/>
+          <w:bCs/>
+        </w:rPr>
+        <w:t>File-&gt;New-&gt;Item</w:t>
+      </w:r>
+    </w:p>
+    <w:p>
+      <w:r>
+        <w:rPr>
+          <w:noProof/>
+        </w:rPr>
+        <w:drawing>
+          <wp:inline distT="0" distB="0" distL="0" distR="0" wp14:anchorId="7234B797" wp14:editId="24645917">
+            <wp:extent cx="5943600" cy="3757930"/>
+            <wp:effectExtent l="0" t="0" r="0" b="1270"/>
+            <wp:docPr id="10" name="Picture 10" descr="Graphical user interface, table&#10;&#10;Description automatically generated"/>
+            <wp:cNvGraphicFramePr>
+              <a:graphicFrameLocks xmlns:a="http://schemas.openxmlformats.org/drawingml/2006/main" noChangeAspect="1"/>
+            </wp:cNvGraphicFramePr>
+            <a:graphic xmlns:a="http://schemas.openxmlformats.org/drawingml/2006/main">
+              <a:graphicData uri="http://schemas.openxmlformats.org/drawingml/2006/picture">
+                <pic:pic xmlns:pic="http://schemas.openxmlformats.org/drawingml/2006/picture">
+                  <pic:nvPicPr>
+                    <pic:cNvPr id="10" name="Picture 10" descr="Graphical user interface, table&#10;&#10;Description automatically generated"/>
+                    <pic:cNvPicPr/>
+                  </pic:nvPicPr>
+                  <pic:blipFill>
+                    <a:blip r:embed="rId15" cstate="print">
+                      <a:extLst>
+                        <a:ext uri="{28A0092B-C50C-407E-A947-70E740481C1C}">
+                          <a14:useLocalDpi xmlns:a14="http://schemas.microsoft.com/office/drawing/2010/main" val="0"/>
+                        </a:ext>
+                      </a:extLst>
+                    </a:blip>
+                    <a:stretch>
+                      <a:fillRect/>
+                    </a:stretch>
+                  </pic:blipFill>
+                  <pic:spPr>
+                    <a:xfrm>
+                      <a:off x="0" y="0"/>
+                      <a:ext cx="6347001" cy="4012986"/>
+                    </a:xfrm>
+                    <a:prstGeom prst="rect">
+                      <a:avLst/>
+                    </a:prstGeom>
+                  </pic:spPr>
+                </pic:pic>
+              </a:graphicData>
+            </a:graphic>
+          </wp:inline>
+        </w:drawing>
+      </w:r>
+    </w:p>
+    <w:p>
+      <w:pPr>
+        <w:pStyle w:val="ListParagraph"/>
+        <w:numPr>
+          <w:ilvl w:val="0"/>
+          <w:numId w:val="8"/>
+        </w:numPr>
+      </w:pPr>
+      <w:r>
+        <w:t>Enter the information that is on the screen</w:t>
+      </w:r>
+    </w:p>
+    <w:p>
+      <w:r>
+        <w:rPr>
+          <w:noProof/>
+        </w:rPr>
+        <w:drawing>
+          <wp:inline distT="0" distB="0" distL="0" distR="0" wp14:anchorId="1D989621" wp14:editId="35DCA972">
+            <wp:extent cx="4405745" cy="2559191"/>
+            <wp:effectExtent l="0" t="0" r="1270" b="6350"/>
+            <wp:docPr id="12" name="Picture 12" descr="Graphical user interface, text, application&#10;&#10;Description automatically generated"/>
+            <wp:cNvGraphicFramePr>
+              <a:graphicFrameLocks xmlns:a="http://schemas.openxmlformats.org/drawingml/2006/main" noChangeAspect="1"/>
+            </wp:cNvGraphicFramePr>
+            <a:graphic xmlns:a="http://schemas.openxmlformats.org/drawingml/2006/main">
+              <a:graphicData uri="http://schemas.openxmlformats.org/drawingml/2006/picture">
+                <pic:pic xmlns:pic="http://schemas.openxmlformats.org/drawingml/2006/picture">
+                  <pic:nvPicPr>
+                    <pic:cNvPr id="12" name="Picture 12" descr="Graphical user interface, text, application&#10;&#10;Description automatically generated"/>
+                    <pic:cNvPicPr/>
+                  </pic:nvPicPr>
+                  <pic:blipFill>
+                    <a:blip r:embed="rId16" cstate="print">
+                      <a:extLst>
+                        <a:ext uri="{28A0092B-C50C-407E-A947-70E740481C1C}">
+                          <a14:useLocalDpi xmlns:a14="http://schemas.microsoft.com/office/drawing/2010/main" val="0"/>
+                        </a:ext>
+                      </a:extLst>
+                    </a:blip>
+                    <a:stretch>
+                      <a:fillRect/>
+                    </a:stretch>
+                  </pic:blipFill>
+                  <pic:spPr>
+                    <a:xfrm>
+                      <a:off x="0" y="0"/>
+                      <a:ext cx="4529465" cy="2631057"/>
+                    </a:xfrm>
+                    <a:prstGeom prst="rect">
+                      <a:avLst/>
+                    </a:prstGeom>
+                  </pic:spPr>
+                </pic:pic>
+              </a:graphicData>
+            </a:graphic>
+          </wp:inline>
+        </w:drawing>
+      </w:r>
+    </w:p>
+    <w:p/>
+    <w:p/>
+    <w:p/>
     <w:p/>
     <w:p/>
     <w:p/>
@@ -2327,6 +2940,95 @@
     </w:lvl>
   </w:abstractNum>
   <w:abstractNum w:abstractNumId="5" w15:restartNumberingAfterBreak="0">
+    <w:nsid w:val="6CD86B9F"/>
+    <w:multiLevelType w:val="hybridMultilevel"/>
+    <w:tmpl w:val="E5C0A2C0"/>
+    <w:lvl w:ilvl="0" w:tplc="04090011">
+      <w:start w:val="1"/>
+      <w:numFmt w:val="decimal"/>
+      <w:lvlText w:val="%1)"/>
+      <w:lvlJc w:val="left"/>
+      <w:pPr>
+        <w:ind w:left="720" w:hanging="360"/>
+      </w:pPr>
+      <w:rPr>
+        <w:rFonts w:hint="default"/>
+      </w:rPr>
+    </w:lvl>
+    <w:lvl w:ilvl="1" w:tplc="04090019" w:tentative="1">
+      <w:start w:val="1"/>
+      <w:numFmt w:val="lowerLetter"/>
+      <w:lvlText w:val="%2."/>
+      <w:lvlJc w:val="left"/>
+      <w:pPr>
+        <w:ind w:left="1440" w:hanging="360"/>
+      </w:pPr>
+    </w:lvl>
+    <w:lvl w:ilvl="2" w:tplc="0409001B" w:tentative="1">
+      <w:start w:val="1"/>
+      <w:numFmt w:val="lowerRoman"/>
+      <w:lvlText w:val="%3."/>
+      <w:lvlJc w:val="right"/>
+      <w:pPr>
+        <w:ind w:left="2160" w:hanging="180"/>
+      </w:pPr>
+    </w:lvl>
+    <w:lvl w:ilvl="3" w:tplc="0409000F" w:tentative="1">
+      <w:start w:val="1"/>
+      <w:numFmt w:val="decimal"/>
+      <w:lvlText w:val="%4."/>
+      <w:lvlJc w:val="left"/>
+      <w:pPr>
+        <w:ind w:left="2880" w:hanging="360"/>
+      </w:pPr>
+    </w:lvl>
+    <w:lvl w:ilvl="4" w:tplc="04090019" w:tentative="1">
+      <w:start w:val="1"/>
+      <w:numFmt w:val="lowerLetter"/>
+      <w:lvlText w:val="%5."/>
+      <w:lvlJc w:val="left"/>
+      <w:pPr>
+        <w:ind w:left="3600" w:hanging="360"/>
+      </w:pPr>
+    </w:lvl>
+    <w:lvl w:ilvl="5" w:tplc="0409001B" w:tentative="1">
+      <w:start w:val="1"/>
+      <w:numFmt w:val="lowerRoman"/>
+      <w:lvlText w:val="%6."/>
+      <w:lvlJc w:val="right"/>
+      <w:pPr>
+        <w:ind w:left="4320" w:hanging="180"/>
+      </w:pPr>
+    </w:lvl>
+    <w:lvl w:ilvl="6" w:tplc="0409000F" w:tentative="1">
+      <w:start w:val="1"/>
+      <w:numFmt w:val="decimal"/>
+      <w:lvlText w:val="%7."/>
+      <w:lvlJc w:val="left"/>
+      <w:pPr>
+        <w:ind w:left="5040" w:hanging="360"/>
+      </w:pPr>
+    </w:lvl>
+    <w:lvl w:ilvl="7" w:tplc="04090019" w:tentative="1">
+      <w:start w:val="1"/>
+      <w:numFmt w:val="lowerLetter"/>
+      <w:lvlText w:val="%8."/>
+      <w:lvlJc w:val="left"/>
+      <w:pPr>
+        <w:ind w:left="5760" w:hanging="360"/>
+      </w:pPr>
+    </w:lvl>
+    <w:lvl w:ilvl="8" w:tplc="0409001B" w:tentative="1">
+      <w:start w:val="1"/>
+      <w:numFmt w:val="lowerRoman"/>
+      <w:lvlText w:val="%9."/>
+      <w:lvlJc w:val="right"/>
+      <w:pPr>
+        <w:ind w:left="6480" w:hanging="180"/>
+      </w:pPr>
+    </w:lvl>
+  </w:abstractNum>
+  <w:abstractNum w:abstractNumId="6" w15:restartNumberingAfterBreak="0">
     <w:nsid w:val="6CFE11DB"/>
     <w:multiLevelType w:val="hybridMultilevel"/>
     <w:tmpl w:val="65CCA308"/>
@@ -2415,7 +3117,7 @@
       </w:pPr>
     </w:lvl>
   </w:abstractNum>
-  <w:abstractNum w:abstractNumId="6" w15:restartNumberingAfterBreak="0">
+  <w:abstractNum w:abstractNumId="7" w15:restartNumberingAfterBreak="0">
     <w:nsid w:val="7A206E87"/>
     <w:multiLevelType w:val="hybridMultilevel"/>
     <w:tmpl w:val="13B43DDC"/>
@@ -2532,7 +3234,7 @@
     <w:abstractNumId w:val="3"/>
   </w:num>
   <w:num w:numId="2">
-    <w:abstractNumId w:val="6"/>
+    <w:abstractNumId w:val="7"/>
   </w:num>
   <w:num w:numId="3">
     <w:abstractNumId w:val="4"/>
@@ -2544,10 +3246,13 @@
     <w:abstractNumId w:val="2"/>
   </w:num>
   <w:num w:numId="6">
-    <w:abstractNumId w:val="5"/>
+    <w:abstractNumId w:val="6"/>
   </w:num>
   <w:num w:numId="7">
     <w:abstractNumId w:val="1"/>
+  </w:num>
+  <w:num w:numId="8">
+    <w:abstractNumId w:val="5"/>
   </w:num>
 </w:numbering>
 </file>
@@ -3011,7 +3716,7 @@
       <inkml:brushProperty name="height" value="0.05" units="cm"/>
     </inkml:brush>
   </inkml:definitions>
-  <inkml:trace contextRef="#ctx0" brushRef="#br0">82 174 24575,'-3'10'0,"-1"3"0,0-6 0,-6 17 0,9-13 0,-10 18 0,7-20 0,-1 6 0,2-5 0,0-3 0,2 6 0,-2-5 0,3 4 0,-3-1 0,3-1 0,-3 0 0,3 5 0,0-6 0,0 9 0,0-10 0,3 1 0,-3 6 0,6-6 0,0 25 0,2-23 0,1 14 0,2-10 0,-3-6 0,3 9 0,-4-10 0,0 1 0,2 1 0,-1-2 0,5 4 0,-6-7 0,0 4 0,2-3 0,-5 2 0,6 2 0,0-4 0,-6 1 0,5 0 0,-5-4 0,5 6 0,2-4 0,2 5 0,6 1 0,-7-3 0,22 11 0,-23-11 0,14 7 0,-10-8 0,-3 0 0,12 2 0,-12-5 0,3-1 0,-8 0 0,0-2 0,8 6 0,-3-6 0,7 3 0,10 1 0,-7-4 0,44 11 0,-33-10 0,17 5 0,-6-1 0,-24-4 0,18 4 0,1-6 0,-14 0 0,50 0 0,-47 0 0,18 0 0,-28 0 0,-9 0 0,9 0 0,-11 0 0,3 0 0,15 0 0,-11-3 0,31-3 0,-28 1 0,17 0 0,6-1 0,-15 4 0,20-4 0,-31 6 0,11 0 0,25-7 0,-23 5 0,27-5 0,-39 7 0,4 0 0,0-3 0,-7 2 0,12-3 0,-16 4 0,8-3 0,-7 2 0,-1-5 0,10 1 0,-6-2 0,4 0 0,-4 3 0,-4-2 0,5 2 0,-6 0 0,0-2 0,2 2 0,-5-2 0,14-6 0,-9 4 0,6-3 0,-5 1 0,-2 5 0,-2-4 0,0 6 0,-2-4 0,3 0 0,-4 0 0,3 3 0,-5-2 0,5 2 0,-2-2 0,-1-1 0,3 3 0,-5-2 0,5 2 0,-2-3 0,0 1 0,4-4 0,-3-1 0,9-8 0,-6 7 0,1-3 0,-3 5 0,-3 6 0,4-6 0,-3 7 0,-1-4 0,0 0 0,0 0 0,1 0 0,2 4 0,-5-3 0,5 2 0,-3-3 0,4 0 0,-3 0 0,-1 1 0,0-1 0,0 0 0,1 0 0,-1 0 0,-3 1 0,3 2 0,-2-5 0,5 4 0,-5-5 0,2 4 0,-3-1 0,0 0 0,0 0 0,0 0 0,0 1 0,0-1 0,0 0 0,0-8 0,0 6 0,0-7 0,0 10 0,0-1 0,0 0 0,-3 0 0,2 0 0,-2 1 0,0 2 0,2-2 0,-2 2 0,0 0 0,2-2 0,-5 5 0,5-5 0,-5 3 0,3-1 0,-1-2 0,-2 2 0,2 0 0,-3-2 0,0 5 0,4-5 0,-4 6 0,1-6 0,-2 5 0,-2-5 0,3 5 0,4-5 0,-6 5 0,4-2 0,-2 0 0,-2 2 0,5-2 0,-15-1 0,10 4 0,-6-4 0,5 1 0,3-1 0,-6 0 0,5 1 0,-2 3 0,1-3 0,1 2 0,-10-6 0,9 6 0,-9-2 0,7 0 0,0 2 0,-1-2 0,4 3 0,-2 0 0,-5-4 0,6 3 0,-6-3 0,5 1 0,-1 2 0,-2-2 0,2 3 0,1 0 0,0 0 0,3 0 0,-6-3 0,5 3 0,-1-3 0,-7 3 0,7 0 0,-24-6 0,21 5 0,-16-5 0,18 3 0,-1 3 0,-7-3 0,6 3 0,-7 0 0,0-4 0,7 3 0,-12-3 0,12 1 0,-7 2 0,0-2 0,4 3 0,-19 0 0,16-3 0,-11 2 0,0-7 0,12 7 0,-37-5 0,34 6 0,-19 0 0,20-4 0,4 3 0,-10-2 0,13 3 0,-6 0 0,-8 0 0,9 0 0,-27 0 0,21 0 0,-5 0 0,-5-6 0,21 5 0,-21-5 0,24 6 0,-6 0 0,-11 0 0,15 0 0,-17 0 0,2 0 0,11 0 0,-28 0 0,32 0 0,-18 0 0,13 0 0,1 0 0,-9 0 0,9 0 0,-1 0 0,6 0 0,3 0 0,0 0 0,1 0 0,-1 0 0,0 3 0,0-2 0,0 5 0,1-5 0,-1 2 0,0 0 0,0-2 0,0 5 0,1-3 0,-1 1 0,0 2 0,0-5 0,0 5 0,0-3 0,1 1 0,2 2 0,-2-5 0,2 5 0,-3-6 0,0 6 0,1-5 0,-1 5 0,-6 1 0,-1 3 0,-1-2 0,-7 9 0,13-14 0,-7 12 0,10-14 0,-1 5 0,-3-2 0,2-1 0,2 3 0,-1-5 0,4 5 0,-4-5 0,3 5 0,-2-6 0,5 6 0,-2-5 0,3 2 0</inkml:trace>
+  <inkml:trace contextRef="#ctx0" brushRef="#br0">82 174 24575,'-3'10'0,"-1"3"0,0-6 0,-6 17 0,9-13 0,-10 18 0,7-20 0,-1 6 0,2-5 0,0-3 0,2 7 0,-2-6 0,3 4 0,-3-1 0,3-1 0,-3 0 0,3 5 0,0-6 0,0 9 0,0-10 0,3 1 0,-3 6 0,6-6 0,0 25 0,2-23 0,1 14 0,2-10 0,-3-6 0,3 9 0,-4-10 0,0 1 0,2 1 0,-1-2 0,5 4 0,-6-7 0,0 4 0,2-3 0,-5 2 0,6 2 0,0-4 0,-6 1 0,5 0 0,-5-4 0,5 6 0,2-4 0,2 5 0,6 1 0,-7-3 0,22 11 0,-23-11 0,14 7 0,-10-8 0,-3 0 0,12 2 0,-12-5 0,3-1 0,-8 0 0,0-2 0,8 6 0,-3-6 0,7 3 0,10 1 0,-7-4 0,44 11 0,-33-10 0,17 5 0,-6-1 0,-24-4 0,18 4 0,1-6 0,-14 0 0,50 0 0,-47 0 0,18 0 0,-28 0 0,-9 0 0,9 0 0,-11 0 0,3 0 0,15 0 0,-11-3 0,31-3 0,-28 1 0,17 0 0,6-1 0,-15 4 0,20-4 0,-31 6 0,11 0 0,25-7 0,-23 5 0,27-5 0,-39 7 0,4 0 0,0-3 0,-7 2 0,12-3 0,-16 4 0,8-3 0,-7 2 0,-1-5 0,11 1 0,-7-2 0,4 0 0,-4 3 0,-4-2 0,5 2 0,-6 0 0,0-2 0,2 2 0,-5-2 0,14-6 0,-9 4 0,6-3 0,-5 1 0,-2 5 0,-2-4 0,0 6 0,-2-4 0,3 0 0,-4 0 0,3 3 0,-5-2 0,5 2 0,-2-2 0,-1-1 0,3 3 0,-5-2 0,5 2 0,-2-3 0,0 1 0,4-4 0,-3-1 0,9-8 0,-6 7 0,1-3 0,-3 5 0,-3 6 0,4-6 0,-3 7 0,-1-4 0,0 0 0,0 0 0,1 0 0,2 4 0,-5-3 0,5 2 0,-3-3 0,4 0 0,-3 0 0,-1 1 0,0-1 0,0 0 0,1 0 0,-1 0 0,-3 1 0,3 2 0,-2-5 0,5 4 0,-5-5 0,2 4 0,-3-1 0,0 0 0,0 0 0,0 0 0,0 1 0,0-1 0,0-1 0,0-7 0,0 6 0,0-7 0,0 10 0,0-1 0,0 0 0,-3 0 0,2 0 0,-2 1 0,0 2 0,2-2 0,-2 2 0,0 0 0,2-2 0,-5 5 0,5-5 0,-5 3 0,3-1 0,-1-2 0,-2 2 0,2 0 0,-3-2 0,0 5 0,4-5 0,-4 6 0,1-6 0,-2 5 0,-2-5 0,3 5 0,4-5 0,-6 5 0,4-2 0,-2 0 0,-2 2 0,5-2 0,-15-1 0,10 4 0,-6-4 0,5 1 0,3-1 0,-6 0 0,5 1 0,-2 3 0,1-3 0,1 2 0,-10-6 0,9 6 0,-9-2 0,7 0 0,0 2 0,-1-2 0,4 3 0,-2 0 0,-6-4 0,7 3 0,-6-3 0,5 1 0,-1 2 0,-2-2 0,2 3 0,1 0 0,0 0 0,3 0 0,-6-3 0,5 3 0,-1-3 0,-7 3 0,7 0 0,-24-6 0,21 5 0,-16-5 0,18 3 0,-1 3 0,-7-3 0,6 3 0,-7 0 0,0-4 0,7 3 0,-12-3 0,12 1 0,-7 2 0,0-2 0,4 3 0,-19 0 0,16-3 0,-11 2 0,0-7 0,12 7 0,-37-5 0,34 6 0,-19 0 0,20-4 0,4 3 0,-10-2 0,13 3 0,-6 0 0,-8 0 0,9 0 0,-27 0 0,21 0 0,-5 0 0,-5-6 0,21 5 0,-21-5 0,24 6 0,-6 0 0,-11 0 0,15 0 0,-17 0 0,2 0 0,11 0 0,-28 0 0,32 0 0,-18 0 0,13 0 0,1 0 0,-9 0 0,9 0 0,-1 0 0,6 0 0,3 0 0,0 0 0,1 0 0,-1 0 0,0 3 0,0-2 0,0 5 0,1-5 0,-1 2 0,0 0 0,0-2 0,0 5 0,1-3 0,-1 1 0,0 2 0,0-5 0,0 5 0,0-3 0,1 1 0,2 2 0,-2-5 0,2 5 0,-3-6 0,0 6 0,1-5 0,-1 5 0,-6 1 0,-1 3 0,-1-2 0,-7 9 0,13-14 0,-7 12 0,10-14 0,-1 5 0,-3-2 0,2-1 0,2 3 0,-1-5 0,4 5 0,-4-5 0,3 5 0,-2-6 0,5 6 0,-2-5 0,3 2 0</inkml:trace>
 </inkml:ink>
 </file>
 

</xml_diff>